<commit_message>
docs: Plano de teste
</commit_message>
<xml_diff>
--- a/docs/Plano de Teste.docx
+++ b/docs/Plano de Teste.docx
@@ -1586,6 +1586,21 @@
         <w:spacing w:line="360" w:lineRule="auto"/>
         <w:jc w:val="center"/>
         <w:rPr>
+          <w:sz w:val="24"/>
+          <w:szCs w:val="24"/>
+        </w:rPr>
+      </w:pPr>
+      <w:r>
+        <w:rPr>
+          <w:rtl w:val="0"/>
+        </w:rPr>
+      </w:r>
+    </w:p>
+    <w:p>
+      <w:pPr>
+        <w:spacing w:line="360" w:lineRule="auto"/>
+        <w:jc w:val="center"/>
+        <w:rPr>
           <w:b w:val="1"/>
           <w:sz w:val="24"/>
           <w:szCs w:val="24"/>
@@ -2046,6 +2061,21 @@
         <w:spacing w:line="360" w:lineRule="auto"/>
         <w:jc w:val="center"/>
         <w:rPr>
+          <w:sz w:val="24"/>
+          <w:szCs w:val="24"/>
+        </w:rPr>
+      </w:pPr>
+      <w:r>
+        <w:rPr>
+          <w:rtl w:val="0"/>
+        </w:rPr>
+      </w:r>
+    </w:p>
+    <w:p>
+      <w:pPr>
+        <w:spacing w:line="360" w:lineRule="auto"/>
+        <w:jc w:val="center"/>
+        <w:rPr>
           <w:b w:val="1"/>
           <w:sz w:val="24"/>
           <w:szCs w:val="24"/>
@@ -2835,6 +2865,22 @@
       </w:pPr>
       <w:r>
         <w:rPr>
+          <w:rtl w:val="0"/>
+        </w:rPr>
+      </w:r>
+    </w:p>
+    <w:p>
+      <w:pPr>
+        <w:spacing w:line="360" w:lineRule="auto"/>
+        <w:jc w:val="center"/>
+        <w:rPr>
+          <w:b w:val="1"/>
+          <w:sz w:val="24"/>
+          <w:szCs w:val="24"/>
+        </w:rPr>
+      </w:pPr>
+      <w:r>
+        <w:rPr>
           <w:b w:val="1"/>
           <w:sz w:val="24"/>
           <w:szCs w:val="24"/>
@@ -3267,7 +3313,6 @@
         <w:ind w:left="0" w:firstLine="0"/>
         <w:jc w:val="left"/>
         <w:rPr>
-          <w:b w:val="1"/>
           <w:sz w:val="24"/>
           <w:szCs w:val="24"/>
         </w:rPr>
@@ -3301,6 +3346,17 @@
         </w:rPr>
         <w:t xml:space="preserve">, no Github</w:t>
       </w:r>
+    </w:p>
+    <w:p>
+      <w:pPr>
+        <w:spacing w:line="360" w:lineRule="auto"/>
+        <w:ind w:left="0" w:firstLine="0"/>
+        <w:jc w:val="left"/>
+        <w:rPr>
+          <w:sz w:val="24"/>
+          <w:szCs w:val="24"/>
+        </w:rPr>
+      </w:pPr>
       <w:r>
         <w:rPr>
           <w:rtl w:val="0"/>

</xml_diff>